<commit_message>
Updating Github Tutorial File
</commit_message>
<xml_diff>
--- a/GitHub Tutorial.docx
+++ b/GitHub Tutorial.docx
@@ -387,6 +387,63 @@
         </w:rPr>
         <w:lastRenderedPageBreak/>
         <w:drawing>
+          <wp:anchor distT="0" distB="0" distL="114300" distR="114300" simplePos="0" relativeHeight="251658240" behindDoc="0" locked="0" layoutInCell="1" allowOverlap="1" wp14:anchorId="740B183B" wp14:editId="5C101C0C">
+            <wp:simplePos x="0" y="0"/>
+            <wp:positionH relativeFrom="margin">
+              <wp:align>right</wp:align>
+            </wp:positionH>
+            <wp:positionV relativeFrom="paragraph">
+              <wp:posOffset>3097530</wp:posOffset>
+            </wp:positionV>
+            <wp:extent cx="5731510" cy="3008630"/>
+            <wp:effectExtent l="0" t="0" r="2540" b="1270"/>
+            <wp:wrapSquare wrapText="bothSides"/>
+            <wp:docPr id="12" name="Picture 12"/>
+            <wp:cNvGraphicFramePr>
+              <a:graphicFrameLocks xmlns:a="http://schemas.openxmlformats.org/drawingml/2006/main" noChangeAspect="1"/>
+            </wp:cNvGraphicFramePr>
+            <a:graphic xmlns:a="http://schemas.openxmlformats.org/drawingml/2006/main">
+              <a:graphicData uri="http://schemas.openxmlformats.org/drawingml/2006/picture">
+                <pic:pic xmlns:pic="http://schemas.openxmlformats.org/drawingml/2006/picture">
+                  <pic:nvPicPr>
+                    <pic:cNvPr id="1" name=""/>
+                    <pic:cNvPicPr/>
+                  </pic:nvPicPr>
+                  <pic:blipFill>
+                    <a:blip r:embed="rId12">
+                      <a:extLst>
+                        <a:ext uri="{28A0092B-C50C-407E-A947-70E740481C1C}">
+                          <a14:useLocalDpi xmlns:a14="http://schemas.microsoft.com/office/drawing/2010/main" val="0"/>
+                        </a:ext>
+                      </a:extLst>
+                    </a:blip>
+                    <a:stretch>
+                      <a:fillRect/>
+                    </a:stretch>
+                  </pic:blipFill>
+                  <pic:spPr>
+                    <a:xfrm>
+                      <a:off x="0" y="0"/>
+                      <a:ext cx="5731510" cy="3008630"/>
+                    </a:xfrm>
+                    <a:prstGeom prst="rect">
+                      <a:avLst/>
+                    </a:prstGeom>
+                  </pic:spPr>
+                </pic:pic>
+              </a:graphicData>
+            </a:graphic>
+          </wp:anchor>
+        </w:drawing>
+      </w:r>
+      <w:r>
+        <w:rPr>
+          <w:b/>
+          <w:bCs/>
+          <w:sz w:val="28"/>
+          <w:szCs w:val="28"/>
+        </w:rPr>
+        <w:drawing>
           <wp:inline distT="0" distB="0" distL="0" distR="0" wp14:anchorId="2C998EA2" wp14:editId="77731D0E">
             <wp:extent cx="5731510" cy="2826385"/>
             <wp:effectExtent l="0" t="0" r="2540" b="0"/>
@@ -402,7 +459,7 @@
                     <pic:cNvPicPr/>
                   </pic:nvPicPr>
                   <pic:blipFill>
-                    <a:blip r:embed="rId12"/>
+                    <a:blip r:embed="rId13"/>
                     <a:stretch>
                       <a:fillRect/>
                     </a:stretch>
@@ -425,7 +482,6 @@
     </w:p>
     <w:p>
       <w:pPr>
-        <w:jc w:val="center"/>
         <w:rPr>
           <w:b/>
           <w:bCs/>
@@ -433,18 +489,29 @@
           <w:szCs w:val="28"/>
         </w:rPr>
       </w:pPr>
-      <w:r>
+    </w:p>
+    <w:p>
+      <w:pPr>
         <w:rPr>
           <w:b/>
           <w:bCs/>
           <w:sz w:val="28"/>
           <w:szCs w:val="28"/>
         </w:rPr>
+      </w:pPr>
+      <w:r>
+        <w:rPr>
+          <w:b/>
+          <w:bCs/>
+          <w:sz w:val="28"/>
+          <w:szCs w:val="28"/>
+        </w:rPr>
+        <w:lastRenderedPageBreak/>
         <w:drawing>
-          <wp:inline distT="0" distB="0" distL="0" distR="0" wp14:anchorId="740B183B" wp14:editId="2C57E5BF">
-            <wp:extent cx="5731510" cy="3008630"/>
-            <wp:effectExtent l="0" t="0" r="2540" b="1270"/>
-            <wp:docPr id="12" name="Picture 12"/>
+          <wp:inline distT="0" distB="0" distL="0" distR="0" wp14:anchorId="608000E2" wp14:editId="2BE6B3B7">
+            <wp:extent cx="5731510" cy="3176270"/>
+            <wp:effectExtent l="0" t="0" r="2540" b="5080"/>
+            <wp:docPr id="13" name="Picture 13"/>
             <wp:cNvGraphicFramePr>
               <a:graphicFrameLocks xmlns:a="http://schemas.openxmlformats.org/drawingml/2006/main" noChangeAspect="1"/>
             </wp:cNvGraphicFramePr>
@@ -456,7 +523,7 @@
                     <pic:cNvPicPr/>
                   </pic:nvPicPr>
                   <pic:blipFill>
-                    <a:blip r:embed="rId13"/>
+                    <a:blip r:embed="rId14"/>
                     <a:stretch>
                       <a:fillRect/>
                     </a:stretch>
@@ -464,7 +531,7 @@
                   <pic:spPr>
                     <a:xfrm>
                       <a:off x="0" y="0"/>
-                      <a:ext cx="5731510" cy="3008630"/>
+                      <a:ext cx="5731510" cy="3176270"/>
                     </a:xfrm>
                     <a:prstGeom prst="rect">
                       <a:avLst/>

</xml_diff>